<commit_message>
Atualização de Todos os Documentos da Sprint 3
</commit_message>
<xml_diff>
--- a/Sprint-3/Registro de Reunioes.docx
+++ b/Sprint-3/Registro de Reunioes.docx
@@ -63,7 +63,7 @@
       <w:tblPr>
         <w:tblStyle w:val="TableNormal"/>
         <w:tblW w:w="9360" w:type="dxa"/>
-        <w:tblInd w:w="-66" w:type="dxa"/>
+        <w:tblInd w:w="-182" w:type="dxa"/>
         <w:tblBorders>
           <w:top w:val="single" w:sz="4" w:space="0" w:color="5B9BD5"/>
           <w:left w:val="single" w:sz="4" w:space="0" w:color="5B9BD5"/>
@@ -244,7 +244,10 @@
               <w:jc w:val="center"/>
             </w:pPr>
             <w:r>
-              <w:t>20/09</w:t>
+              <w:t>27</w:t>
+            </w:r>
+            <w:r>
+              <w:t>/09</w:t>
             </w:r>
           </w:p>
         </w:tc>
@@ -269,7 +272,7 @@
               <w:jc w:val="center"/>
             </w:pPr>
             <w:r>
-              <w:t>2</w:t>
+              <w:t>3</w:t>
             </w:r>
             <w:r>
               <w:t>h</w:t>
@@ -309,7 +312,24 @@
               <w:contextualSpacing/>
             </w:pPr>
             <w:r>
-              <w:t>Configurações do ambiente de desenvolvimento.</w:t>
+              <w:t>Definição das tarefas q</w:t>
+            </w:r>
+            <w:r>
+              <w:t>ue serão realizadas na Sprint-3</w:t>
+            </w:r>
+          </w:p>
+          <w:p>
+            <w:pPr>
+              <w:numPr>
+                <w:ilvl w:val="0"/>
+                <w:numId w:val="2"/>
+              </w:numPr>
+              <w:spacing w:after="0"/>
+              <w:ind w:hanging="360"/>
+              <w:contextualSpacing/>
+            </w:pPr>
+            <w:r>
+              <w:t>Divisão das tarefas para o desenvolvimento.</w:t>
             </w:r>
           </w:p>
           <w:p>
@@ -400,542 +420,6 @@
               <w:jc w:val="center"/>
             </w:pPr>
             <w:r>
-              <w:t>21/09</w:t>
-            </w:r>
-          </w:p>
-        </w:tc>
-        <w:tc>
-          <w:tcPr>
-            <w:tcW w:w="1005" w:type="dxa"/>
-            <w:tcBorders>
-              <w:top w:val="single" w:sz="4" w:space="0" w:color="5B9BD5"/>
-              <w:left w:val="single" w:sz="4" w:space="0" w:color="5B9BD5"/>
-              <w:bottom w:val="single" w:sz="4" w:space="0" w:color="5B9BD5"/>
-              <w:right w:val="single" w:sz="4" w:space="0" w:color="5B9BD5"/>
-            </w:tcBorders>
-            <w:shd w:val="clear" w:color="auto" w:fill="auto"/>
-            <w:tcMar>
-              <w:left w:w="134" w:type="dxa"/>
-              <w:right w:w="144" w:type="dxa"/>
-            </w:tcMar>
-          </w:tcPr>
-          <w:p>
-            <w:pPr>
-              <w:spacing w:before="120" w:after="120" w:line="240" w:lineRule="auto"/>
-              <w:jc w:val="center"/>
-            </w:pPr>
-            <w:r>
-              <w:t>3h</w:t>
-            </w:r>
-          </w:p>
-        </w:tc>
-        <w:tc>
-          <w:tcPr>
-            <w:tcW w:w="6900" w:type="dxa"/>
-            <w:tcBorders>
-              <w:top w:val="single" w:sz="4" w:space="0" w:color="5B9BD5"/>
-              <w:left w:val="single" w:sz="4" w:space="0" w:color="5B9BD5"/>
-              <w:bottom w:val="single" w:sz="4" w:space="0" w:color="5B9BD5"/>
-              <w:right w:val="single" w:sz="4" w:space="0" w:color="5B9BD5"/>
-            </w:tcBorders>
-            <w:shd w:val="clear" w:color="auto" w:fill="auto"/>
-            <w:tcMar>
-              <w:left w:w="134" w:type="dxa"/>
-              <w:right w:w="144" w:type="dxa"/>
-            </w:tcMar>
-          </w:tcPr>
-          <w:p>
-            <w:pPr>
-              <w:numPr>
-                <w:ilvl w:val="0"/>
-                <w:numId w:val="1"/>
-              </w:numPr>
-              <w:spacing w:after="0"/>
-              <w:ind w:hanging="360"/>
-              <w:contextualSpacing/>
-            </w:pPr>
-            <w:r>
-              <w:t>Definição da arquitetura a ser implantada no projeto (Padrão MVC).</w:t>
-            </w:r>
-          </w:p>
-          <w:p>
-            <w:pPr>
-              <w:numPr>
-                <w:ilvl w:val="0"/>
-                <w:numId w:val="2"/>
-              </w:numPr>
-              <w:spacing w:after="0"/>
-              <w:ind w:hanging="360"/>
-              <w:contextualSpacing/>
-            </w:pPr>
-            <w:r>
-              <w:t>Definição da Linguagem de desenvolvimento.</w:t>
-            </w:r>
-          </w:p>
-          <w:p>
-            <w:pPr>
-              <w:numPr>
-                <w:ilvl w:val="0"/>
-                <w:numId w:val="2"/>
-              </w:numPr>
-              <w:spacing w:after="0"/>
-              <w:ind w:hanging="360"/>
-              <w:contextualSpacing/>
-            </w:pPr>
-            <w:r>
-              <w:t>Definição das tarefas que serão realizadas na Sprint-2.</w:t>
-            </w:r>
-          </w:p>
-          <w:p>
-            <w:pPr>
-              <w:numPr>
-                <w:ilvl w:val="0"/>
-                <w:numId w:val="2"/>
-              </w:numPr>
-              <w:spacing w:after="0"/>
-              <w:ind w:hanging="360"/>
-              <w:contextualSpacing/>
-            </w:pPr>
-            <w:r>
-              <w:t>Divisão das tarefas para o desenvolvimento.</w:t>
-            </w:r>
-          </w:p>
-          <w:p>
-            <w:pPr>
-              <w:spacing w:after="0"/>
-              <w:ind w:left="720"/>
-              <w:contextualSpacing/>
-            </w:pPr>
-          </w:p>
-          <w:p>
-            <w:pPr>
-              <w:spacing w:after="0"/>
-              <w:contextualSpacing/>
-            </w:pPr>
-            <w:r>
-              <w:rPr>
-                <w:color w:val="2E74B5"/>
-              </w:rPr>
-              <w:t xml:space="preserve">Participantes: </w:t>
-            </w:r>
-            <w:r>
-              <w:rPr>
-                <w:color w:val="3B3838" w:themeColor="background2" w:themeShade="40"/>
-              </w:rPr>
-              <w:t>Danilo, Breno e Alexandre</w:t>
-            </w:r>
-          </w:p>
-        </w:tc>
-      </w:tr>
-      <w:tr>
-        <w:tc>
-          <w:tcPr>
-            <w:tcW w:w="555" w:type="dxa"/>
-            <w:tcBorders>
-              <w:top w:val="single" w:sz="4" w:space="0" w:color="5B9BD5"/>
-              <w:left w:val="single" w:sz="4" w:space="0" w:color="5B9BD5"/>
-              <w:bottom w:val="single" w:sz="4" w:space="0" w:color="5B9BD5"/>
-              <w:right w:val="single" w:sz="4" w:space="0" w:color="5B9BD5"/>
-            </w:tcBorders>
-            <w:shd w:val="clear" w:color="auto" w:fill="auto"/>
-            <w:tcMar>
-              <w:left w:w="134" w:type="dxa"/>
-              <w:right w:w="144" w:type="dxa"/>
-            </w:tcMar>
-          </w:tcPr>
-          <w:p>
-            <w:pPr>
-              <w:spacing w:before="120" w:after="120" w:line="240" w:lineRule="auto"/>
-              <w:jc w:val="center"/>
-            </w:pPr>
-            <w:r>
-              <w:t>03</w:t>
-            </w:r>
-          </w:p>
-        </w:tc>
-        <w:tc>
-          <w:tcPr>
-            <w:tcW w:w="900" w:type="dxa"/>
-            <w:tcBorders>
-              <w:top w:val="single" w:sz="4" w:space="0" w:color="5B9BD5"/>
-              <w:left w:val="single" w:sz="4" w:space="0" w:color="5B9BD5"/>
-              <w:bottom w:val="single" w:sz="4" w:space="0" w:color="5B9BD5"/>
-              <w:right w:val="single" w:sz="4" w:space="0" w:color="5B9BD5"/>
-            </w:tcBorders>
-            <w:shd w:val="clear" w:color="auto" w:fill="auto"/>
-            <w:tcMar>
-              <w:left w:w="134" w:type="dxa"/>
-              <w:right w:w="144" w:type="dxa"/>
-            </w:tcMar>
-          </w:tcPr>
-          <w:p>
-            <w:pPr>
-              <w:spacing w:before="120" w:after="120" w:line="240" w:lineRule="auto"/>
-              <w:jc w:val="center"/>
-            </w:pPr>
-            <w:r>
-              <w:t>22</w:t>
-            </w:r>
-            <w:r>
-              <w:t>/</w:t>
-            </w:r>
-            <w:r>
-              <w:t>09</w:t>
-            </w:r>
-          </w:p>
-        </w:tc>
-        <w:tc>
-          <w:tcPr>
-            <w:tcW w:w="1005" w:type="dxa"/>
-            <w:tcBorders>
-              <w:top w:val="single" w:sz="4" w:space="0" w:color="5B9BD5"/>
-              <w:left w:val="single" w:sz="4" w:space="0" w:color="5B9BD5"/>
-              <w:bottom w:val="single" w:sz="4" w:space="0" w:color="5B9BD5"/>
-              <w:right w:val="single" w:sz="4" w:space="0" w:color="5B9BD5"/>
-            </w:tcBorders>
-            <w:shd w:val="clear" w:color="auto" w:fill="auto"/>
-            <w:tcMar>
-              <w:left w:w="134" w:type="dxa"/>
-              <w:right w:w="144" w:type="dxa"/>
-            </w:tcMar>
-          </w:tcPr>
-          <w:p>
-            <w:pPr>
-              <w:spacing w:before="120" w:after="120" w:line="240" w:lineRule="auto"/>
-              <w:jc w:val="center"/>
-            </w:pPr>
-            <w:r>
-              <w:t>2h</w:t>
-            </w:r>
-          </w:p>
-        </w:tc>
-        <w:tc>
-          <w:tcPr>
-            <w:tcW w:w="6900" w:type="dxa"/>
-            <w:tcBorders>
-              <w:top w:val="single" w:sz="4" w:space="0" w:color="5B9BD5"/>
-              <w:left w:val="single" w:sz="4" w:space="0" w:color="5B9BD5"/>
-              <w:bottom w:val="single" w:sz="4" w:space="0" w:color="5B9BD5"/>
-              <w:right w:val="single" w:sz="4" w:space="0" w:color="5B9BD5"/>
-            </w:tcBorders>
-            <w:shd w:val="clear" w:color="auto" w:fill="auto"/>
-            <w:tcMar>
-              <w:left w:w="134" w:type="dxa"/>
-              <w:right w:w="144" w:type="dxa"/>
-            </w:tcMar>
-          </w:tcPr>
-          <w:p>
-            <w:pPr>
-              <w:numPr>
-                <w:ilvl w:val="0"/>
-                <w:numId w:val="1"/>
-              </w:numPr>
-              <w:spacing w:after="0"/>
-              <w:ind w:hanging="360"/>
-              <w:contextualSpacing/>
-            </w:pPr>
-            <w:r>
-              <w:t xml:space="preserve">Correção dos documentos do Sprint-1 e </w:t>
-            </w:r>
-            <w:proofErr w:type="spellStart"/>
-            <w:r>
-              <w:t>Product</w:t>
-            </w:r>
-            <w:proofErr w:type="spellEnd"/>
-            <w:r>
-              <w:t xml:space="preserve"> </w:t>
-            </w:r>
-            <w:proofErr w:type="spellStart"/>
-            <w:r>
-              <w:t>backlog</w:t>
-            </w:r>
-            <w:proofErr w:type="spellEnd"/>
-            <w:r>
-              <w:t xml:space="preserve">.        </w:t>
-            </w:r>
-          </w:p>
-          <w:p>
-            <w:pPr>
-              <w:numPr>
-                <w:ilvl w:val="0"/>
-                <w:numId w:val="1"/>
-              </w:numPr>
-              <w:spacing w:after="0"/>
-              <w:ind w:hanging="360"/>
-              <w:contextualSpacing/>
-            </w:pPr>
-            <w:r>
-              <w:t>Desenvolvimento Gráfico (Menu de acesso)</w:t>
-            </w:r>
-            <w:r>
-              <w:t>.</w:t>
-            </w:r>
-          </w:p>
-          <w:p>
-            <w:pPr>
-              <w:numPr>
-                <w:ilvl w:val="0"/>
-                <w:numId w:val="1"/>
-              </w:numPr>
-              <w:spacing w:after="0"/>
-              <w:ind w:hanging="360"/>
-              <w:contextualSpacing/>
-            </w:pPr>
-            <w:r>
-              <w:t>Criar Classe Animal.</w:t>
-            </w:r>
-          </w:p>
-          <w:p>
-            <w:pPr>
-              <w:spacing w:after="0"/>
-              <w:ind w:left="720"/>
-              <w:contextualSpacing/>
-            </w:pPr>
-          </w:p>
-          <w:p>
-            <w:pPr>
-              <w:spacing w:after="0"/>
-              <w:contextualSpacing/>
-            </w:pPr>
-            <w:r>
-              <w:rPr>
-                <w:color w:val="2E74B5"/>
-              </w:rPr>
-              <w:t xml:space="preserve">Participantes: </w:t>
-            </w:r>
-            <w:r>
-              <w:rPr>
-                <w:color w:val="3B3838" w:themeColor="background2" w:themeShade="40"/>
-              </w:rPr>
-              <w:t>Danilo, Breno</w:t>
-            </w:r>
-          </w:p>
-        </w:tc>
-      </w:tr>
-      <w:tr>
-        <w:tc>
-          <w:tcPr>
-            <w:tcW w:w="555" w:type="dxa"/>
-            <w:tcBorders>
-              <w:top w:val="single" w:sz="4" w:space="0" w:color="5B9BD5"/>
-              <w:left w:val="single" w:sz="4" w:space="0" w:color="5B9BD5"/>
-              <w:bottom w:val="single" w:sz="4" w:space="0" w:color="5B9BD5"/>
-              <w:right w:val="single" w:sz="4" w:space="0" w:color="5B9BD5"/>
-            </w:tcBorders>
-            <w:shd w:val="clear" w:color="auto" w:fill="auto"/>
-            <w:tcMar>
-              <w:left w:w="134" w:type="dxa"/>
-              <w:right w:w="144" w:type="dxa"/>
-            </w:tcMar>
-          </w:tcPr>
-          <w:p>
-            <w:pPr>
-              <w:spacing w:before="120" w:after="120" w:line="240" w:lineRule="auto"/>
-              <w:jc w:val="center"/>
-            </w:pPr>
-            <w:r>
-              <w:t>04</w:t>
-            </w:r>
-          </w:p>
-        </w:tc>
-        <w:tc>
-          <w:tcPr>
-            <w:tcW w:w="900" w:type="dxa"/>
-            <w:tcBorders>
-              <w:top w:val="single" w:sz="4" w:space="0" w:color="5B9BD5"/>
-              <w:left w:val="single" w:sz="4" w:space="0" w:color="5B9BD5"/>
-              <w:bottom w:val="single" w:sz="4" w:space="0" w:color="5B9BD5"/>
-              <w:right w:val="single" w:sz="4" w:space="0" w:color="5B9BD5"/>
-            </w:tcBorders>
-            <w:shd w:val="clear" w:color="auto" w:fill="auto"/>
-            <w:tcMar>
-              <w:left w:w="134" w:type="dxa"/>
-              <w:right w:w="144" w:type="dxa"/>
-            </w:tcMar>
-          </w:tcPr>
-          <w:p>
-            <w:pPr>
-              <w:spacing w:before="120" w:after="120" w:line="240" w:lineRule="auto"/>
-              <w:jc w:val="center"/>
-            </w:pPr>
-            <w:r>
-              <w:t>23</w:t>
-            </w:r>
-            <w:r>
-              <w:t>/09</w:t>
-            </w:r>
-          </w:p>
-        </w:tc>
-        <w:tc>
-          <w:tcPr>
-            <w:tcW w:w="1005" w:type="dxa"/>
-            <w:tcBorders>
-              <w:top w:val="single" w:sz="4" w:space="0" w:color="5B9BD5"/>
-              <w:left w:val="single" w:sz="4" w:space="0" w:color="5B9BD5"/>
-              <w:bottom w:val="single" w:sz="4" w:space="0" w:color="5B9BD5"/>
-              <w:right w:val="single" w:sz="4" w:space="0" w:color="5B9BD5"/>
-            </w:tcBorders>
-            <w:shd w:val="clear" w:color="auto" w:fill="auto"/>
-            <w:tcMar>
-              <w:left w:w="134" w:type="dxa"/>
-              <w:right w:w="144" w:type="dxa"/>
-            </w:tcMar>
-          </w:tcPr>
-          <w:p>
-            <w:pPr>
-              <w:spacing w:before="120" w:after="120" w:line="240" w:lineRule="auto"/>
-              <w:jc w:val="center"/>
-            </w:pPr>
-            <w:r>
-              <w:t>1</w:t>
-            </w:r>
-            <w:r>
-              <w:t>h</w:t>
-            </w:r>
-          </w:p>
-        </w:tc>
-        <w:tc>
-          <w:tcPr>
-            <w:tcW w:w="6900" w:type="dxa"/>
-            <w:tcBorders>
-              <w:top w:val="single" w:sz="4" w:space="0" w:color="5B9BD5"/>
-              <w:left w:val="single" w:sz="4" w:space="0" w:color="5B9BD5"/>
-              <w:bottom w:val="single" w:sz="4" w:space="0" w:color="5B9BD5"/>
-              <w:right w:val="single" w:sz="4" w:space="0" w:color="5B9BD5"/>
-            </w:tcBorders>
-            <w:shd w:val="clear" w:color="auto" w:fill="auto"/>
-            <w:tcMar>
-              <w:left w:w="134" w:type="dxa"/>
-              <w:right w:w="144" w:type="dxa"/>
-            </w:tcMar>
-          </w:tcPr>
-          <w:p>
-            <w:pPr>
-              <w:pStyle w:val="PargrafodaLista"/>
-              <w:numPr>
-                <w:ilvl w:val="0"/>
-                <w:numId w:val="5"/>
-              </w:numPr>
-              <w:spacing w:after="0"/>
-            </w:pPr>
-            <w:r>
-              <w:t xml:space="preserve">Desenvolvimento do </w:t>
-            </w:r>
-            <w:proofErr w:type="spellStart"/>
-            <w:r>
-              <w:t>Controller</w:t>
-            </w:r>
-            <w:proofErr w:type="spellEnd"/>
-            <w:r>
-              <w:t xml:space="preserve"> do cadastro de animais.</w:t>
-            </w:r>
-          </w:p>
-          <w:p>
-            <w:pPr>
-              <w:numPr>
-                <w:ilvl w:val="0"/>
-                <w:numId w:val="1"/>
-              </w:numPr>
-              <w:spacing w:after="0"/>
-              <w:ind w:hanging="360"/>
-              <w:contextualSpacing/>
-            </w:pPr>
-            <w:r>
-              <w:t>Definição do</w:t>
-            </w:r>
-            <w:r>
-              <w:t>s Campos e botões do</w:t>
-            </w:r>
-            <w:r>
-              <w:t xml:space="preserve"> Cadastro de Animal.</w:t>
-            </w:r>
-          </w:p>
-          <w:p>
-            <w:pPr>
-              <w:numPr>
-                <w:ilvl w:val="0"/>
-                <w:numId w:val="1"/>
-              </w:numPr>
-              <w:spacing w:after="0"/>
-              <w:ind w:hanging="360"/>
-              <w:contextualSpacing/>
-            </w:pPr>
-            <w:r>
-              <w:t>Desenvolvimento Gráfico (Menu de acesso)</w:t>
-            </w:r>
-          </w:p>
-          <w:p>
-            <w:pPr>
-              <w:spacing w:before="120" w:after="120" w:line="240" w:lineRule="auto"/>
-            </w:pPr>
-            <w:r>
-              <w:rPr>
-                <w:color w:val="2E74B5"/>
-              </w:rPr>
-              <w:t xml:space="preserve">Participantes: </w:t>
-            </w:r>
-            <w:r>
-              <w:t>Danilo,</w:t>
-            </w:r>
-            <w:r>
-              <w:t xml:space="preserve"> </w:t>
-            </w:r>
-            <w:r>
-              <w:t>Breno</w:t>
-            </w:r>
-            <w:r>
-              <w:t>.</w:t>
-            </w:r>
-          </w:p>
-        </w:tc>
-      </w:tr>
-      <w:tr>
-        <w:tc>
-          <w:tcPr>
-            <w:tcW w:w="555" w:type="dxa"/>
-            <w:tcBorders>
-              <w:top w:val="single" w:sz="4" w:space="0" w:color="5B9BD5"/>
-              <w:left w:val="single" w:sz="4" w:space="0" w:color="5B9BD5"/>
-              <w:bottom w:val="single" w:sz="4" w:space="0" w:color="5B9BD5"/>
-              <w:right w:val="single" w:sz="4" w:space="0" w:color="5B9BD5"/>
-            </w:tcBorders>
-            <w:shd w:val="clear" w:color="auto" w:fill="auto"/>
-            <w:tcMar>
-              <w:left w:w="134" w:type="dxa"/>
-              <w:right w:w="144" w:type="dxa"/>
-            </w:tcMar>
-          </w:tcPr>
-          <w:p>
-            <w:pPr>
-              <w:spacing w:before="120" w:after="120" w:line="240" w:lineRule="auto"/>
-              <w:jc w:val="center"/>
-            </w:pPr>
-            <w:r>
-              <w:t>05</w:t>
-            </w:r>
-          </w:p>
-        </w:tc>
-        <w:tc>
-          <w:tcPr>
-            <w:tcW w:w="900" w:type="dxa"/>
-            <w:tcBorders>
-              <w:top w:val="single" w:sz="4" w:space="0" w:color="5B9BD5"/>
-              <w:left w:val="single" w:sz="4" w:space="0" w:color="5B9BD5"/>
-              <w:bottom w:val="single" w:sz="4" w:space="0" w:color="5B9BD5"/>
-              <w:right w:val="single" w:sz="4" w:space="0" w:color="5B9BD5"/>
-            </w:tcBorders>
-            <w:shd w:val="clear" w:color="auto" w:fill="auto"/>
-            <w:tcMar>
-              <w:left w:w="134" w:type="dxa"/>
-              <w:right w:w="144" w:type="dxa"/>
-            </w:tcMar>
-          </w:tcPr>
-          <w:p>
-            <w:pPr>
-              <w:spacing w:before="120" w:after="120" w:line="240" w:lineRule="auto"/>
-              <w:jc w:val="center"/>
-            </w:pPr>
-            <w:r>
               <w:t>24</w:t>
             </w:r>
             <w:r>
@@ -964,7 +448,7 @@
               <w:jc w:val="center"/>
             </w:pPr>
             <w:r>
-              <w:t>3</w:t>
+              <w:t>2</w:t>
             </w:r>
             <w:r>
               <w:t>h</w:t>
@@ -996,48 +480,13 @@
               <w:spacing w:after="0"/>
             </w:pPr>
             <w:r>
-              <w:t xml:space="preserve">Desenvolvimento do </w:t>
-            </w:r>
-            <w:proofErr w:type="spellStart"/>
-            <w:r>
-              <w:t>Controller</w:t>
-            </w:r>
-            <w:proofErr w:type="spellEnd"/>
-            <w:r>
-              <w:t xml:space="preserve"> do cadastro de animais.        </w:t>
+              <w:t>Comunicação entre a equipe com a finalidade de informa-se sobre o desenvolvimento da Sprint-3.</w:t>
             </w:r>
           </w:p>
           <w:p>
             <w:pPr>
               <w:pStyle w:val="PargrafodaLista"/>
-              <w:numPr>
-                <w:ilvl w:val="0"/>
-                <w:numId w:val="4"/>
-              </w:numPr>
               <w:spacing w:after="0"/>
-            </w:pPr>
-            <w:r>
-              <w:t xml:space="preserve">Desenvolvimento do </w:t>
-            </w:r>
-            <w:proofErr w:type="spellStart"/>
-            <w:r>
-              <w:t>Model</w:t>
-            </w:r>
-            <w:proofErr w:type="spellEnd"/>
-            <w:r>
-              <w:t xml:space="preserve"> dos Animais e Banco de Dados</w:t>
-            </w:r>
-            <w:r>
-              <w:t>.</w:t>
-            </w:r>
-          </w:p>
-          <w:p>
-            <w:pPr>
-              <w:ind w:left="720" w:hanging="360"/>
-              <w:contextualSpacing/>
-              <w:rPr>
-                <w:color w:val="2E74B5"/>
-              </w:rPr>
             </w:pPr>
           </w:p>
           <w:p>
@@ -1093,7 +542,7 @@
               <w:jc w:val="center"/>
             </w:pPr>
             <w:r>
-              <w:t>06</w:t>
+              <w:t>03</w:t>
             </w:r>
           </w:p>
         </w:tc>
@@ -1118,7 +567,7 @@
               <w:jc w:val="center"/>
             </w:pPr>
             <w:r>
-              <w:t>26/09</w:t>
+              <w:t>29/09</w:t>
             </w:r>
           </w:p>
         </w:tc>
@@ -1143,7 +592,10 @@
               <w:jc w:val="center"/>
             </w:pPr>
             <w:r>
-              <w:t>2h</w:t>
+              <w:t>1,</w:t>
+            </w:r>
+            <w:r>
+              <w:t>5h</w:t>
             </w:r>
           </w:p>
         </w:tc>
@@ -1167,39 +619,18 @@
               <w:pStyle w:val="PargrafodaLista"/>
               <w:numPr>
                 <w:ilvl w:val="0"/>
-                <w:numId w:val="4"/>
+                <w:numId w:val="8"/>
               </w:numPr>
               <w:spacing w:after="0"/>
+              <w:rPr>
+                <w:color w:val="404040" w:themeColor="text1" w:themeTint="BF"/>
+              </w:rPr>
             </w:pPr>
             <w:r>
-              <w:t>Refatoraçã</w:t>
-            </w:r>
-            <w:r>
-              <w:t xml:space="preserve">o do código no </w:t>
-            </w:r>
-            <w:proofErr w:type="spellStart"/>
-            <w:r>
-              <w:t>controller</w:t>
-            </w:r>
-            <w:proofErr w:type="spellEnd"/>
-            <w:r>
-              <w:t>.</w:t>
-            </w:r>
-          </w:p>
-          <w:p>
-            <w:pPr>
-              <w:pStyle w:val="PargrafodaLista"/>
-              <w:numPr>
-                <w:ilvl w:val="0"/>
-                <w:numId w:val="4"/>
-              </w:numPr>
-              <w:spacing w:after="0"/>
-            </w:pPr>
-            <w:r>
-              <w:t>Tratamento dos eventos de botões da Tela Menu</w:t>
-            </w:r>
-            <w:r>
-              <w:t>.</w:t>
+              <w:rPr>
+                <w:color w:val="404040" w:themeColor="text1" w:themeTint="BF"/>
+              </w:rPr>
+              <w:t>A equipe reuniu-se para investigar o desempenho de cada participante com a Sprint-3.</w:t>
             </w:r>
           </w:p>
           <w:p>
@@ -1207,13 +638,16 @@
               <w:pStyle w:val="PargrafodaLista"/>
               <w:spacing w:after="0"/>
               <w:rPr>
-                <w:color w:val="2E74B5"/>
+                <w:color w:val="404040" w:themeColor="text1" w:themeTint="BF"/>
               </w:rPr>
             </w:pPr>
           </w:p>
           <w:p>
             <w:pPr>
               <w:spacing w:after="0"/>
+              <w:rPr>
+                <w:color w:val="404040" w:themeColor="text1" w:themeTint="BF"/>
+              </w:rPr>
             </w:pPr>
             <w:r>
               <w:rPr>
@@ -1222,16 +656,7 @@
               <w:t xml:space="preserve">Participantes: </w:t>
             </w:r>
             <w:r>
-              <w:t>Danilo,</w:t>
-            </w:r>
-            <w:r>
-              <w:t xml:space="preserve"> </w:t>
-            </w:r>
-            <w:r>
-              <w:t>Breno</w:t>
-            </w:r>
-            <w:r>
-              <w:t>.</w:t>
+              <w:t>Danilo, Breno, Alexandre</w:t>
             </w:r>
           </w:p>
         </w:tc>
@@ -1258,7 +683,7 @@
               <w:jc w:val="center"/>
             </w:pPr>
             <w:r>
-              <w:t>07</w:t>
+              <w:t>04</w:t>
             </w:r>
           </w:p>
         </w:tc>
@@ -1283,7 +708,7 @@
               <w:jc w:val="center"/>
             </w:pPr>
             <w:r>
-              <w:t>27/09</w:t>
+              <w:t>04/10</w:t>
             </w:r>
           </w:p>
         </w:tc>
@@ -1308,7 +733,7 @@
               <w:jc w:val="center"/>
             </w:pPr>
             <w:r>
-              <w:t>1</w:t>
+              <w:t>3,5</w:t>
             </w:r>
             <w:r>
               <w:t>h</w:t>
@@ -1346,14 +771,19 @@
               <w:rPr>
                 <w:color w:val="404040" w:themeColor="text1" w:themeTint="BF"/>
               </w:rPr>
-              <w:t>Retrospectiva da Sprint-2</w:t>
+              <w:t>Retrospectiva da Sprint-3 e início da Sprint-4</w:t>
             </w:r>
-            <w:r>
+          </w:p>
+          <w:p>
+            <w:pPr>
+              <w:spacing w:after="0"/>
+              <w:ind w:left="360"/>
               <w:rPr>
-                <w:color w:val="404040" w:themeColor="text1" w:themeTint="BF"/>
+                <w:color w:val="auto"/>
               </w:rPr>
-              <w:t xml:space="preserve"> e início da Sprint-3</w:t>
-            </w:r>
+            </w:pPr>
+            <w:bookmarkStart w:id="0" w:name="_GoBack"/>
+            <w:bookmarkEnd w:id="0"/>
           </w:p>
           <w:p>
             <w:pPr>
@@ -1375,22 +805,7 @@
               <w:t xml:space="preserve">Participantes: </w:t>
             </w:r>
             <w:r>
-              <w:t>Danilo,</w:t>
-            </w:r>
-            <w:r>
-              <w:t xml:space="preserve"> </w:t>
-            </w:r>
-            <w:r>
-              <w:t>Breno,</w:t>
-            </w:r>
-            <w:r>
-              <w:t xml:space="preserve"> </w:t>
-            </w:r>
-            <w:r>
-              <w:t>Alexandre</w:t>
-            </w:r>
-            <w:r>
-              <w:t>.</w:t>
+              <w:t>Danilo, Breno, Alexandre.</w:t>
             </w:r>
           </w:p>
         </w:tc>
@@ -1400,8 +815,6 @@
       <w:pPr>
         <w:jc w:val="center"/>
       </w:pPr>
-      <w:bookmarkStart w:id="0" w:name="_GoBack"/>
-      <w:bookmarkEnd w:id="0"/>
     </w:p>
     <w:sectPr>
       <w:headerReference w:type="default" r:id="rId7"/>
@@ -2932,6 +2345,7 @@
   <w:style w:type="character" w:default="1" w:styleId="Fontepargpadro">
     <w:name w:val="Default Paragraph Font"/>
     <w:uiPriority w:val="1"/>
+    <w:semiHidden/>
     <w:unhideWhenUsed/>
   </w:style>
   <w:style w:type="table" w:default="1" w:styleId="Tabelanormal">

</xml_diff>